<commit_message>
Switch xlsx docs to docx
</commit_message>
<xml_diff>
--- a/Docs/AT-SF1P.CBL08.docx
+++ b/Docs/AT-SF1P.CBL08.docx
@@ -294,8 +294,19 @@
                 <w:sz w:val="24"/>
                 <w:szCs w:val="24"/>
               </w:rPr>
-              <w:t>Black babana</w:t>
-            </w:r>
+              <w:t xml:space="preserve">Black </w:t>
+            </w:r>
+            <w:proofErr w:type="spellStart"/>
+            <w:r>
+              <w:rPr>
+                <w:rFonts w:ascii="Times New Roman" w:eastAsia="Times New Roman" w:hAnsi="Times New Roman" w:cs="Times New Roman"/>
+                <w:color w:val="000000"/>
+                <w:sz w:val="24"/>
+                <w:szCs w:val="24"/>
+              </w:rPr>
+              <w:t>babana</w:t>
+            </w:r>
+            <w:proofErr w:type="spellEnd"/>
           </w:p>
         </w:tc>
         <w:tc>
@@ -402,8 +413,19 @@
                 <w:sz w:val="24"/>
                 <w:szCs w:val="24"/>
               </w:rPr>
-              <w:t>Black babana</w:t>
-            </w:r>
+              <w:t xml:space="preserve">Black </w:t>
+            </w:r>
+            <w:proofErr w:type="spellStart"/>
+            <w:r>
+              <w:rPr>
+                <w:rFonts w:ascii="Times New Roman" w:eastAsia="Times New Roman" w:hAnsi="Times New Roman" w:cs="Times New Roman"/>
+                <w:color w:val="000000"/>
+                <w:sz w:val="24"/>
+                <w:szCs w:val="24"/>
+              </w:rPr>
+              <w:t>babana</w:t>
+            </w:r>
+            <w:proofErr w:type="spellEnd"/>
           </w:p>
         </w:tc>
         <w:tc>
@@ -519,8 +541,19 @@
                 <w:sz w:val="24"/>
                 <w:szCs w:val="24"/>
               </w:rPr>
-              <w:t>Black babana</w:t>
-            </w:r>
+              <w:t xml:space="preserve">Black </w:t>
+            </w:r>
+            <w:proofErr w:type="spellStart"/>
+            <w:r>
+              <w:rPr>
+                <w:rFonts w:ascii="Times New Roman" w:eastAsia="Times New Roman" w:hAnsi="Times New Roman" w:cs="Times New Roman"/>
+                <w:color w:val="000000"/>
+                <w:sz w:val="24"/>
+                <w:szCs w:val="24"/>
+              </w:rPr>
+              <w:t>babana</w:t>
+            </w:r>
+            <w:proofErr w:type="spellEnd"/>
           </w:p>
         </w:tc>
         <w:tc>
@@ -627,8 +660,19 @@
                 <w:sz w:val="24"/>
                 <w:szCs w:val="24"/>
               </w:rPr>
-              <w:t>Red babana</w:t>
-            </w:r>
+              <w:t xml:space="preserve">Red </w:t>
+            </w:r>
+            <w:proofErr w:type="spellStart"/>
+            <w:r>
+              <w:rPr>
+                <w:rFonts w:ascii="Times New Roman" w:eastAsia="Times New Roman" w:hAnsi="Times New Roman" w:cs="Times New Roman"/>
+                <w:color w:val="000000"/>
+                <w:sz w:val="24"/>
+                <w:szCs w:val="24"/>
+              </w:rPr>
+              <w:t>babana</w:t>
+            </w:r>
+            <w:proofErr w:type="spellEnd"/>
           </w:p>
         </w:tc>
         <w:tc>
@@ -728,11 +772,10 @@
           <v:shape id="_x0000_s1026" type="#_x0000_t75" style="position:absolute;margin-left:-15.75pt;margin-top:23.7pt;width:459.35pt;height:146.75pt;z-index:251658240;mso-wrap-style:tight;mso-position-horizontal-relative:text;mso-position-vertical-relative:text">
             <v:imagedata r:id="rId4" o:title=""/>
           </v:shape>
-          <o:OLEObject Type="Embed" ProgID="SmartDraw.2" ShapeID="_x0000_s1026" DrawAspect="Content" ObjectID="_1779435774" r:id="rId5"/>
+          <o:OLEObject Type="Embed" ProgID="SmartDraw.2" ShapeID="_x0000_s1026" DrawAspect="Content" ObjectID="_1779436247" r:id="rId5"/>
         </w:object>
       </w:r>
     </w:p>
-    <w:p/>
     <w:p/>
     <w:p/>
     <w:p/>
@@ -744,11 +787,11 @@
     <w:bookmarkEnd w:id="0"/>
     <w:p>
       <w:r>
-        <w:object w:dxaOrig="9361" w:dyaOrig="4438" w14:anchorId="674699BB">
-          <v:shape id="_x0000_i1055" type="#_x0000_t75" style="width:468.75pt;height:237pt" o:ole="">
+        <w:object w:dxaOrig="9361" w:dyaOrig="4771" w14:anchorId="674699BB">
+          <v:shape id="_x0000_i1030" type="#_x0000_t75" style="width:468.75pt;height:237.75pt" o:ole="">
             <v:imagedata r:id="rId6" o:title=""/>
           </v:shape>
-          <o:OLEObject Type="Embed" ProgID="Excel.Sheet.12" ShapeID="_x0000_i1055" DrawAspect="Content" ObjectID="_1779435773" r:id="rId7"/>
+          <o:OLEObject Type="Embed" ProgID="Excel.Sheet.12" ShapeID="_x0000_i1030" DrawAspect="Content" ObjectID="_1779436246" r:id="rId7"/>
         </w:object>
       </w:r>
     </w:p>

</xml_diff>